<commit_message>
action in room page to view devices in room
</commit_message>
<xml_diff>
--- a/Docs/Doc FR ALTUI - Part4.docx
+++ b/Docs/Doc FR ALTUI - Part4.docx
@@ -2178,7 +2178,35 @@
         <w:rPr>
           <w:lang w:val="fr-FR"/>
         </w:rPr>
-        <w:t xml:space="preserve"> étant base sur le développement « agile » les versions sont fréquentes et même si une version officielle est toujours sur le store MCV, les versions intermédiaires, lorsque je les publie, sont proposées a l’utilisateur, et installer automatiquement s’il l’accepte</w:t>
+        <w:t xml:space="preserve"> étant base sur le développement « agile » les versions sont fréquentes et même si une version officielle est toujours sur le store MCV, les versions intermédiaires, lorsque je les publie, sont proposé</w:t>
+      </w:r>
+      <w:r>
+        <w:rPr>
+          <w:lang w:val="fr-FR"/>
+        </w:rPr>
+        <w:t xml:space="preserve">es </w:t>
+      </w:r>
+      <w:proofErr w:type="spellStart"/>
+      <w:proofErr w:type="gramStart"/>
+      <w:r>
+        <w:rPr>
+          <w:lang w:val="fr-FR"/>
+        </w:rPr>
+        <w:t>a</w:t>
+      </w:r>
+      <w:proofErr w:type="spellEnd"/>
+      <w:proofErr w:type="gramEnd"/>
+      <w:r>
+        <w:rPr>
+          <w:lang w:val="fr-FR"/>
+        </w:rPr>
+        <w:t xml:space="preserve"> l’utilisateur, et installées</w:t>
+      </w:r>
+      <w:r>
+        <w:rPr>
+          <w:lang w:val="fr-FR"/>
+        </w:rPr>
+        <w:t xml:space="preserve"> automatiquement s’il l’accepte</w:t>
       </w:r>
       <w:r>
         <w:rPr>
@@ -2193,303 +2221,299 @@
           <w:lang w:val="fr-FR"/>
         </w:rPr>
       </w:pPr>
+    </w:p>
+    <w:p>
+      <w:pPr>
+        <w:pStyle w:val="Titre2"/>
+        <w:rPr>
+          <w:lang w:val="fr-FR"/>
+        </w:rPr>
+      </w:pPr>
+      <w:r>
+        <w:rPr>
+          <w:lang w:val="fr-FR"/>
+        </w:rPr>
+        <w:t>L’icône de départ sur IOS </w:t>
+      </w:r>
+    </w:p>
+    <w:p>
+      <w:pPr>
+        <w:rPr>
+          <w:lang w:val="fr-FR"/>
+        </w:rPr>
+      </w:pPr>
+    </w:p>
+    <w:p>
+      <w:pPr>
+        <w:rPr>
+          <w:lang w:val="fr-FR"/>
+        </w:rPr>
+      </w:pPr>
+      <w:proofErr w:type="gramStart"/>
+      <w:r>
+        <w:rPr>
+          <w:lang w:val="fr-FR"/>
+        </w:rPr>
+        <w:t>il</w:t>
+      </w:r>
+      <w:proofErr w:type="gramEnd"/>
+      <w:r>
+        <w:rPr>
+          <w:lang w:val="fr-FR"/>
+        </w:rPr>
+        <w:t xml:space="preserve"> est possible, une fois que la page ALTUI est ouverte, de sauver la page sur le bureau de IOS afin que cela devienne une application comme les autres, sans la barre de navigation de Safari IOS, le ressenti est alors celui d’une application native, car ALTUI est essentiellement exécuté sur le poste client et de fait est très rapide.</w:t>
+      </w:r>
+    </w:p>
+    <w:p>
+      <w:pPr>
+        <w:pStyle w:val="Titre2"/>
+        <w:rPr>
+          <w:lang w:val="fr-FR"/>
+        </w:rPr>
+      </w:pPr>
+      <w:r>
+        <w:rPr>
+          <w:lang w:val="fr-FR"/>
+        </w:rPr>
+        <w:t>La Localisation</w:t>
+      </w:r>
+    </w:p>
+    <w:p>
+      <w:pPr>
+        <w:rPr>
+          <w:lang w:val="fr-FR"/>
+        </w:rPr>
+      </w:pPr>
+    </w:p>
+    <w:p>
+      <w:pPr>
+        <w:rPr>
+          <w:lang w:val="fr-FR"/>
+        </w:rPr>
+      </w:pPr>
+      <w:r>
+        <w:rPr>
+          <w:lang w:val="fr-FR"/>
+        </w:rPr>
+        <w:t xml:space="preserve">ALTUI est complètement localisable et est fourni avec l’anglais et le français. Un fichier italien avait été </w:t>
+      </w:r>
+      <w:r>
+        <w:rPr>
+          <w:lang w:val="fr-FR"/>
+        </w:rPr>
+        <w:t>commencé</w:t>
+      </w:r>
+      <w:r>
+        <w:rPr>
+          <w:lang w:val="fr-FR"/>
+        </w:rPr>
+        <w:t xml:space="preserve"> par un internaute mais n’a pas été </w:t>
+      </w:r>
+      <w:r>
+        <w:rPr>
+          <w:lang w:val="fr-FR"/>
+        </w:rPr>
+        <w:t>terminé</w:t>
+      </w:r>
+      <w:r>
+        <w:rPr>
+          <w:lang w:val="fr-FR"/>
+        </w:rPr>
+        <w:t xml:space="preserve">. Pour rajouter une langue il suffit de </w:t>
+      </w:r>
+      <w:r>
+        <w:rPr>
+          <w:lang w:val="fr-FR"/>
+        </w:rPr>
+        <w:t>copier</w:t>
+      </w:r>
+      <w:r>
+        <w:rPr>
+          <w:lang w:val="fr-FR"/>
+        </w:rPr>
+        <w:t xml:space="preserve"> </w:t>
+      </w:r>
+      <w:proofErr w:type="spellStart"/>
+      <w:r>
+        <w:rPr>
+          <w:lang w:val="fr-FR"/>
+        </w:rPr>
+        <w:t>J_ALTUI_loc_</w:t>
+      </w:r>
+      <w:r>
+        <w:rPr>
+          <w:lang w:val="fr-FR"/>
+        </w:rPr>
+        <w:t>en</w:t>
+      </w:r>
+      <w:proofErr w:type="spellEnd"/>
+      <w:r>
+        <w:rPr>
+          <w:lang w:val="fr-FR"/>
+        </w:rPr>
+        <w:t xml:space="preserve"> et de rajouter un nouveau fichier </w:t>
+      </w:r>
+      <w:proofErr w:type="spellStart"/>
+      <w:r>
+        <w:rPr>
+          <w:lang w:val="fr-FR"/>
+        </w:rPr>
+        <w:t>J_ALTUI_loc_xx</w:t>
+      </w:r>
+      <w:proofErr w:type="spellEnd"/>
+      <w:r>
+        <w:rPr>
+          <w:lang w:val="fr-FR"/>
+        </w:rPr>
+        <w:t xml:space="preserve"> ou xx sont les 2 lettres standard </w:t>
+      </w:r>
+      <w:r>
+        <w:rPr>
+          <w:lang w:val="fr-FR"/>
+        </w:rPr>
+        <w:t>données</w:t>
+      </w:r>
+      <w:r>
+        <w:rPr>
+          <w:lang w:val="fr-FR"/>
+        </w:rPr>
+        <w:t xml:space="preserve"> par le navigateur</w:t>
+      </w:r>
+      <w:r>
+        <w:rPr>
+          <w:lang w:val="fr-FR"/>
+        </w:rPr>
+        <w:t>. Tout n’est pas fini dans ce domaine mais la plus grosse partie est couverte</w:t>
+      </w:r>
+    </w:p>
+    <w:p>
+      <w:pPr>
+        <w:rPr>
+          <w:lang w:val="fr-FR"/>
+        </w:rPr>
+      </w:pPr>
+      <w:r>
+        <w:rPr>
+          <w:lang w:val="fr-FR"/>
+        </w:rPr>
+        <w:t xml:space="preserve">La langue sélectionnée sera par défaut celle du navigateur utilise, cependant il est possible de forcer une langue en passant </w:t>
+      </w:r>
+      <w:proofErr w:type="spellStart"/>
+      <w:r>
+        <w:rPr>
+          <w:lang w:val="fr-FR"/>
+        </w:rPr>
+        <w:t>lang</w:t>
+      </w:r>
+      <w:proofErr w:type="spellEnd"/>
+      <w:r>
+        <w:rPr>
+          <w:lang w:val="fr-FR"/>
+        </w:rPr>
+        <w:t>=xx sur l’url d’ouverture. Exemple</w:t>
+      </w:r>
+    </w:p>
+    <w:p>
+      <w:pPr>
+        <w:rPr>
+          <w:lang w:val="fr-FR"/>
+        </w:rPr>
+      </w:pPr>
+      <w:r>
+        <w:rPr>
+          <w:lang w:val="fr-FR"/>
+        </w:rPr>
+        <w:t>http://192.168.1.16/port_3480/data_request?id=lr_ALTUI_Handler&amp;command=home&amp;lang=en</w:t>
+      </w:r>
+      <w:r>
+        <w:rPr>
+          <w:lang w:val="fr-FR"/>
+        </w:rPr>
+        <w:t xml:space="preserve"> </w:t>
+      </w:r>
+    </w:p>
+    <w:p>
+      <w:pPr>
+        <w:pStyle w:val="Titre1"/>
+        <w:rPr>
+          <w:lang w:val="fr-FR"/>
+        </w:rPr>
+      </w:pPr>
+      <w:r>
+        <w:rPr>
+          <w:lang w:val="fr-FR"/>
+        </w:rPr>
+        <w:lastRenderedPageBreak/>
+        <w:t xml:space="preserve">Les </w:t>
+      </w:r>
+      <w:proofErr w:type="spellStart"/>
+      <w:r>
+        <w:rPr>
+          <w:lang w:val="fr-FR"/>
+        </w:rPr>
+        <w:t>dashboards</w:t>
+      </w:r>
+      <w:proofErr w:type="spellEnd"/>
+      <w:r>
+        <w:rPr>
+          <w:lang w:val="fr-FR"/>
+        </w:rPr>
+        <w:t xml:space="preserve"> des modules</w:t>
+      </w:r>
+    </w:p>
+    <w:p>
+      <w:pPr>
+        <w:rPr>
+          <w:lang w:val="fr-FR"/>
+        </w:rPr>
+      </w:pPr>
+    </w:p>
+    <w:p>
+      <w:pPr>
+        <w:rPr>
+          <w:lang w:val="fr-FR"/>
+        </w:rPr>
+      </w:pPr>
+      <w:r>
+        <w:rPr>
+          <w:lang w:val="fr-FR"/>
+        </w:rPr>
+        <w:t xml:space="preserve">ALTUI </w:t>
+      </w:r>
+      <w:r>
+        <w:rPr>
+          <w:lang w:val="fr-FR"/>
+        </w:rPr>
+        <w:t>présente</w:t>
+      </w:r>
+      <w:r>
+        <w:rPr>
+          <w:lang w:val="fr-FR"/>
+        </w:rPr>
+        <w:t xml:space="preserve"> un </w:t>
+      </w:r>
+      <w:proofErr w:type="spellStart"/>
+      <w:r>
+        <w:rPr>
+          <w:lang w:val="fr-FR"/>
+        </w:rPr>
+        <w:t>dashboard</w:t>
+      </w:r>
+      <w:proofErr w:type="spellEnd"/>
+      <w:r>
+        <w:rPr>
+          <w:lang w:val="fr-FR"/>
+        </w:rPr>
+        <w:t xml:space="preserve"> par default pour tous les </w:t>
+      </w:r>
       <w:bookmarkStart w:id="0" w:name="_GoBack"/>
       <w:bookmarkEnd w:id="0"/>
-    </w:p>
-    <w:p>
-      <w:pPr>
-        <w:pStyle w:val="Titre2"/>
-        <w:rPr>
-          <w:lang w:val="fr-FR"/>
-        </w:rPr>
-      </w:pPr>
-      <w:r>
-        <w:rPr>
-          <w:lang w:val="fr-FR"/>
-        </w:rPr>
-        <w:t>L’icône de départ sur IOS </w:t>
-      </w:r>
-    </w:p>
-    <w:p>
-      <w:pPr>
-        <w:rPr>
-          <w:lang w:val="fr-FR"/>
-        </w:rPr>
-      </w:pPr>
-    </w:p>
-    <w:p>
-      <w:pPr>
-        <w:rPr>
-          <w:lang w:val="fr-FR"/>
-        </w:rPr>
-      </w:pPr>
-      <w:proofErr w:type="gramStart"/>
-      <w:r>
-        <w:rPr>
-          <w:lang w:val="fr-FR"/>
-        </w:rPr>
-        <w:t>il</w:t>
-      </w:r>
-      <w:proofErr w:type="gramEnd"/>
-      <w:r>
-        <w:rPr>
-          <w:lang w:val="fr-FR"/>
-        </w:rPr>
-        <w:t xml:space="preserve"> est possible, une fois que la page ALTUI est ouverte, de sauver la page sur le bureau de IOS afin que cela devienne une application comme les autres, sans la barre de navigation de Safari IOS, le ressenti est alors celui d’une application native, car ALTUI est essentiellement exécuté sur le poste client et de fait est très rapide.</w:t>
-      </w:r>
-    </w:p>
-    <w:p>
-      <w:pPr>
-        <w:pStyle w:val="Titre2"/>
-        <w:rPr>
-          <w:lang w:val="fr-FR"/>
-        </w:rPr>
-      </w:pPr>
-      <w:r>
-        <w:rPr>
-          <w:lang w:val="fr-FR"/>
-        </w:rPr>
-        <w:t>La Localisation</w:t>
-      </w:r>
-    </w:p>
-    <w:p>
-      <w:pPr>
-        <w:rPr>
-          <w:lang w:val="fr-FR"/>
-        </w:rPr>
-      </w:pPr>
-    </w:p>
-    <w:p>
-      <w:pPr>
-        <w:rPr>
-          <w:lang w:val="fr-FR"/>
-        </w:rPr>
-      </w:pPr>
-      <w:r>
-        <w:rPr>
-          <w:lang w:val="fr-FR"/>
-        </w:rPr>
-        <w:t xml:space="preserve">ALTUI est complètement localisable et est fourni avec l’anglais et le français. Un fichier italien avait été </w:t>
-      </w:r>
-      <w:r>
-        <w:rPr>
-          <w:lang w:val="fr-FR"/>
-        </w:rPr>
-        <w:t>commencé</w:t>
-      </w:r>
-      <w:r>
-        <w:rPr>
-          <w:lang w:val="fr-FR"/>
-        </w:rPr>
-        <w:t xml:space="preserve"> par un internaute mais n’a pas été </w:t>
-      </w:r>
-      <w:r>
-        <w:rPr>
-          <w:lang w:val="fr-FR"/>
-        </w:rPr>
-        <w:t>terminé</w:t>
-      </w:r>
-      <w:r>
-        <w:rPr>
-          <w:lang w:val="fr-FR"/>
-        </w:rPr>
-        <w:t xml:space="preserve">. Pour rajouter une langue il suffit de </w:t>
-      </w:r>
-      <w:proofErr w:type="spellStart"/>
-      <w:r>
-        <w:rPr>
-          <w:lang w:val="fr-FR"/>
-        </w:rPr>
-        <w:t>coper</w:t>
-      </w:r>
-      <w:proofErr w:type="spellEnd"/>
-      <w:r>
-        <w:rPr>
-          <w:lang w:val="fr-FR"/>
-        </w:rPr>
-        <w:t xml:space="preserve"> </w:t>
-      </w:r>
-      <w:proofErr w:type="spellStart"/>
-      <w:r>
-        <w:rPr>
-          <w:lang w:val="fr-FR"/>
-        </w:rPr>
-        <w:t>J_ALTUI_loc_</w:t>
-      </w:r>
-      <w:r>
-        <w:rPr>
-          <w:lang w:val="fr-FR"/>
-        </w:rPr>
-        <w:t>en</w:t>
-      </w:r>
-      <w:proofErr w:type="spellEnd"/>
-      <w:r>
-        <w:rPr>
-          <w:lang w:val="fr-FR"/>
-        </w:rPr>
-        <w:t xml:space="preserve"> et de rajouter un nouveau fichier </w:t>
-      </w:r>
-      <w:proofErr w:type="spellStart"/>
-      <w:r>
-        <w:rPr>
-          <w:lang w:val="fr-FR"/>
-        </w:rPr>
-        <w:t>J_ALTUI_loc_xx</w:t>
-      </w:r>
-      <w:proofErr w:type="spellEnd"/>
-      <w:r>
-        <w:rPr>
-          <w:lang w:val="fr-FR"/>
-        </w:rPr>
-        <w:t xml:space="preserve"> ou xx sont les 2 lettres standard </w:t>
-      </w:r>
-      <w:r>
-        <w:rPr>
-          <w:lang w:val="fr-FR"/>
-        </w:rPr>
-        <w:t>données</w:t>
-      </w:r>
-      <w:r>
-        <w:rPr>
-          <w:lang w:val="fr-FR"/>
-        </w:rPr>
-        <w:t xml:space="preserve"> par le navigateur</w:t>
-      </w:r>
-      <w:r>
-        <w:rPr>
-          <w:lang w:val="fr-FR"/>
-        </w:rPr>
-        <w:t>. Tout n’est pas fini dans ce domaine mais la plus grosse partie est couverte</w:t>
-      </w:r>
-    </w:p>
-    <w:p>
-      <w:pPr>
-        <w:rPr>
-          <w:lang w:val="fr-FR"/>
-        </w:rPr>
-      </w:pPr>
-      <w:r>
-        <w:rPr>
-          <w:lang w:val="fr-FR"/>
-        </w:rPr>
-        <w:t xml:space="preserve">La langue sélectionnée sera par défaut celle du navigateur utilise, cependant il est possible de forcer une langue en passant </w:t>
-      </w:r>
-      <w:proofErr w:type="spellStart"/>
-      <w:r>
-        <w:rPr>
-          <w:lang w:val="fr-FR"/>
-        </w:rPr>
-        <w:t>lang</w:t>
-      </w:r>
-      <w:proofErr w:type="spellEnd"/>
-      <w:r>
-        <w:rPr>
-          <w:lang w:val="fr-FR"/>
-        </w:rPr>
-        <w:t>=xx sur l’url d’ouverture. Exemple</w:t>
-      </w:r>
-    </w:p>
-    <w:p>
-      <w:pPr>
-        <w:rPr>
-          <w:lang w:val="fr-FR"/>
-        </w:rPr>
-      </w:pPr>
-      <w:r>
-        <w:rPr>
-          <w:lang w:val="fr-FR"/>
-        </w:rPr>
-        <w:t>http://192.168.1.16/port_3480/data_request?id=lr_ALTUI_Handler&amp;command=home&amp;lang=en</w:t>
-      </w:r>
-      <w:r>
-        <w:rPr>
-          <w:lang w:val="fr-FR"/>
-        </w:rPr>
-        <w:t xml:space="preserve"> </w:t>
-      </w:r>
-    </w:p>
-    <w:p>
-      <w:pPr>
-        <w:pStyle w:val="Titre1"/>
-        <w:rPr>
-          <w:lang w:val="fr-FR"/>
-        </w:rPr>
-      </w:pPr>
-      <w:r>
-        <w:rPr>
-          <w:lang w:val="fr-FR"/>
-        </w:rPr>
-        <w:lastRenderedPageBreak/>
-        <w:t xml:space="preserve">Les </w:t>
-      </w:r>
-      <w:proofErr w:type="spellStart"/>
-      <w:r>
-        <w:rPr>
-          <w:lang w:val="fr-FR"/>
-        </w:rPr>
-        <w:t>dashboards</w:t>
-      </w:r>
-      <w:proofErr w:type="spellEnd"/>
-      <w:r>
-        <w:rPr>
-          <w:lang w:val="fr-FR"/>
-        </w:rPr>
-        <w:t xml:space="preserve"> des modules</w:t>
-      </w:r>
-    </w:p>
-    <w:p>
-      <w:pPr>
-        <w:rPr>
-          <w:lang w:val="fr-FR"/>
-        </w:rPr>
-      </w:pPr>
-    </w:p>
-    <w:p>
-      <w:pPr>
-        <w:rPr>
-          <w:lang w:val="fr-FR"/>
-        </w:rPr>
-      </w:pPr>
-      <w:r>
-        <w:rPr>
-          <w:lang w:val="fr-FR"/>
-        </w:rPr>
-        <w:t xml:space="preserve">ALTUI </w:t>
-      </w:r>
-      <w:r>
-        <w:rPr>
-          <w:lang w:val="fr-FR"/>
-        </w:rPr>
-        <w:t>présente</w:t>
-      </w:r>
-      <w:r>
-        <w:rPr>
-          <w:lang w:val="fr-FR"/>
-        </w:rPr>
-        <w:t xml:space="preserve"> un </w:t>
-      </w:r>
-      <w:proofErr w:type="spellStart"/>
-      <w:r>
-        <w:rPr>
-          <w:lang w:val="fr-FR"/>
-        </w:rPr>
-        <w:t>dashboard</w:t>
-      </w:r>
-      <w:proofErr w:type="spellEnd"/>
-      <w:r>
-        <w:rPr>
-          <w:lang w:val="fr-FR"/>
-        </w:rPr>
-        <w:t xml:space="preserve"> par default pour tous les </w:t>
-      </w:r>
-      <w:proofErr w:type="gramStart"/>
-      <w:r>
-        <w:rPr>
-          <w:lang w:val="fr-FR"/>
-        </w:rPr>
-        <w:t>modules ,</w:t>
-      </w:r>
-      <w:proofErr w:type="gramEnd"/>
+      <w:r>
+        <w:rPr>
+          <w:lang w:val="fr-FR"/>
+        </w:rPr>
+        <w:t>modules,</w:t>
+      </w:r>
       <w:r>
         <w:rPr>
           <w:lang w:val="fr-FR"/>
@@ -12722,7 +12746,7 @@
 </file>
 
 <file path=customXml/itemProps1.xml><?xml version="1.0" encoding="utf-8"?>
-<ds:datastoreItem xmlns:ds="http://schemas.openxmlformats.org/officeDocument/2006/customXml" ds:itemID="{22663481-B38E-44C3-9C9B-47A3CBBA020B}">
+<ds:datastoreItem xmlns:ds="http://schemas.openxmlformats.org/officeDocument/2006/customXml" ds:itemID="{C5EA75C8-5A82-4828-BC3E-2881180D9B92}">
   <ds:schemaRefs>
     <ds:schemaRef ds:uri="http://schemas.openxmlformats.org/officeDocument/2006/bibliography"/>
   </ds:schemaRefs>

</xml_diff>